<commit_message>
Edit docx + template
</commit_message>
<xml_diff>
--- a/templates/ba-evaluasi2.docx
+++ b/templates/ba-evaluasi2.docx
@@ -2207,15 +2207,7 @@
         <w:rPr>
           <w:rFonts w:ascii="Tahoma" w:hAnsi="Tahoma" w:cs="Tahoma"/>
         </w:rPr>
-        <w:t>#7</w:t>
-      </w:r>
-      <w:bookmarkStart w:id="1" w:name="_GoBack"/>
-      <w:bookmarkEnd w:id="1"/>
-      <w:r>
-        <w:rPr>
-          <w:rFonts w:ascii="Tahoma" w:hAnsi="Tahoma" w:cs="Tahoma"/>
-        </w:rPr>
-        <w:t>#</w:t>
+        <w:t>#7#</w:t>
       </w:r>
       <w:r>
         <w:rPr>
@@ -3235,27 +3227,29 @@
           <w:szCs w:val="24"/>
           <w:lang w:val="sv-SE"/>
         </w:rPr>
-        <w:t>PANITIA PENGADAAN BARANG/JASA</w:t>
-      </w:r>
-      <w:r>
-        <w:rPr>
-          <w:rFonts w:ascii="Arial" w:hAnsi="Arial" w:cs="Arial"/>
-          <w:b/>
-          <w:sz w:val="24"/>
-          <w:szCs w:val="24"/>
-          <w:lang w:val="sv-SE"/>
-        </w:rPr>
-        <w:t xml:space="preserve">  </w:t>
-      </w:r>
-      <w:r>
-        <w:rPr>
-          <w:rFonts w:ascii="Arial" w:hAnsi="Arial" w:cs="Arial"/>
-          <w:b/>
-          <w:sz w:val="24"/>
-          <w:szCs w:val="24"/>
-          <w:lang w:val="id-ID"/>
-        </w:rPr>
-        <w:t>.....</w:t>
+        <w:t xml:space="preserve">PANITIA </w:t>
+      </w:r>
+      <w:r>
+        <w:rPr>
+          <w:rFonts w:ascii="Arial" w:hAnsi="Arial" w:cs="Arial"/>
+          <w:b/>
+          <w:sz w:val="24"/>
+          <w:szCs w:val="24"/>
+          <w:lang w:val="sv-SE"/>
+        </w:rPr>
+        <w:t>#nama</w:t>
+      </w:r>
+      <w:bookmarkStart w:id="1" w:name="_GoBack"/>
+      <w:bookmarkEnd w:id="1"/>
+      <w:r>
+        <w:rPr>
+          <w:rFonts w:ascii="Arial" w:hAnsi="Arial" w:cs="Arial"/>
+          <w:b/>
+          <w:sz w:val="24"/>
+          <w:szCs w:val="24"/>
+          <w:lang w:val="sv-SE"/>
+        </w:rPr>
+        <w:t>#</w:t>
       </w:r>
     </w:p>
     <w:p>
@@ -3404,7 +3398,7 @@
           <v:imagedata r:id="rId1" o:title=""/>
           <w10:wrap type="topAndBottom"/>
         </v:shape>
-        <o:OLEObject Type="Embed" ProgID="PBrush" ShapeID="_x0000_s2049" DrawAspect="Content" ObjectID="_1433669466" r:id="rId2"/>
+        <o:OLEObject Type="Embed" ProgID="PBrush" ShapeID="_x0000_s2049" DrawAspect="Content" ObjectID="_1433675456" r:id="rId2"/>
       </w:pict>
     </w:r>
     <w:r>

</xml_diff>